<commit_message>
Changed school year on syllabus
</commit_message>
<xml_diff>
--- a/AP_CompSci_A_Syllabus.docx
+++ b/AP_CompSci_A_Syllabus.docx
@@ -31,7 +31,35 @@
           <w:sz w:val="24"/>
           <w:szCs w:val="32"/>
         </w:rPr>
-        <w:t>Syllabus – 2016-2017 School Year</w:t>
+        <w:t>Syllabus – 201</w:t>
+      </w:r>
+      <w:r>
+        <w:rPr>
+          <w:sz w:val="24"/>
+          <w:szCs w:val="32"/>
+        </w:rPr>
+        <w:t>7</w:t>
+      </w:r>
+      <w:r>
+        <w:rPr>
+          <w:sz w:val="24"/>
+          <w:szCs w:val="32"/>
+        </w:rPr>
+        <w:t>-201</w:t>
+      </w:r>
+      <w:r>
+        <w:rPr>
+          <w:sz w:val="24"/>
+          <w:szCs w:val="32"/>
+        </w:rPr>
+        <w:t>8</w:t>
+      </w:r>
+      <w:r>
+        <w:rPr>
+          <w:sz w:val="24"/>
+          <w:szCs w:val="32"/>
+        </w:rPr>
+        <w:t xml:space="preserve"> School Year</w:t>
       </w:r>
     </w:p>
     <w:p>
@@ -93,7 +121,16 @@
           <w:sz w:val="24"/>
           <w:szCs w:val="32"/>
         </w:rPr>
-        <w:t xml:space="preserve">learning a programming language (Java), problem-solving using algorithms, </w:t>
+        <w:t>learning a programming language (Java), p</w:t>
+      </w:r>
+      <w:bookmarkStart w:id="0" w:name="_GoBack"/>
+      <w:bookmarkEnd w:id="0"/>
+      <w:r>
+        <w:rPr>
+          <w:sz w:val="24"/>
+          <w:szCs w:val="32"/>
+        </w:rPr>
+        <w:t xml:space="preserve">roblem-solving using algorithms, </w:t>
       </w:r>
       <w:r>
         <w:rPr>
@@ -837,8 +874,6 @@
         </w:rPr>
         <w:t>Reading: 3.1-3.4</w:t>
       </w:r>
-      <w:bookmarkStart w:id="0" w:name="_GoBack"/>
-      <w:bookmarkEnd w:id="0"/>
     </w:p>
     <w:p>
       <w:pPr>
@@ -4154,7 +4189,7 @@
           <w:rPr>
             <w:noProof/>
           </w:rPr>
-          <w:t>5</w:t>
+          <w:t>2</w:t>
         </w:r>
         <w:r>
           <w:rPr>
@@ -5224,10 +5259,10 @@
   <a:themeElements>
     <a:clrScheme name="Office">
       <a:dk1>
-        <a:sysClr val="windowText" lastClr="313131"/>
+        <a:sysClr val="windowText" lastClr="000000"/>
       </a:dk1>
       <a:lt1>
-        <a:sysClr val="window" lastClr="F8F8F6"/>
+        <a:sysClr val="window" lastClr="FFFFFF"/>
       </a:lt1>
       <a:dk2>
         <a:srgbClr val="44546A"/>

</xml_diff>